<commit_message>
Added one sentence for ordering the hygenic sticks at hackerspaceshop.com
</commit_message>
<xml_diff>
--- a/Cleaning_instructions.docx
+++ b/Cleaning_instructions.docx
@@ -142,11 +142,9 @@
         </w:rPr>
       </w:pPr>
       <w:r>
-        <w:rPr>
-          <w:rFonts w:ascii="Arial" w:hAnsi="Arial"/>
-        </w:rPr>
+        <w:rPr/>
         <w:drawing>
-          <wp:inline distT="19050" distB="17145" distL="19050" distR="15240">
+          <wp:inline distT="0" distB="0" distL="0" distR="0">
             <wp:extent cx="3851910" cy="821055"/>
             <wp:effectExtent l="0" t="0" r="0" b="0"/>
             <wp:docPr id="1" name="Picture" descr=""/>
@@ -235,11 +233,9 @@
         </w:rPr>
       </w:pPr>
       <w:r>
-        <w:rPr>
-          <w:rFonts w:ascii="Arial" w:hAnsi="Arial"/>
-        </w:rPr>
+        <w:rPr/>
         <w:drawing>
-          <wp:inline distT="19050" distB="26670" distL="19050" distR="15240">
+          <wp:inline distT="0" distB="0" distL="0" distR="0">
             <wp:extent cx="3851910" cy="582930"/>
             <wp:effectExtent l="0" t="0" r="0" b="0"/>
             <wp:docPr id="2" name="Image2" descr=""/>
@@ -326,11 +322,9 @@
         </w:rPr>
       </w:pPr>
       <w:r>
-        <w:rPr>
-          <w:rFonts w:ascii="Arial" w:hAnsi="Arial"/>
-        </w:rPr>
+        <w:rPr/>
         <w:drawing>
-          <wp:inline distT="19050" distB="16510" distL="19050" distR="15240">
+          <wp:inline distT="0" distB="0" distL="0" distR="0">
             <wp:extent cx="3851910" cy="612140"/>
             <wp:effectExtent l="0" t="0" r="0" b="0"/>
             <wp:docPr id="3" name="Image3" descr=""/>
@@ -514,14 +508,57 @@
         <w:t>. We would like to thank Bill and Debra Street for letting us use their Quadjoy hygienic stick together with our FlipMouse device – you guys are great !!</w:t>
       </w:r>
     </w:p>
+    <w:p>
+      <w:pPr>
+        <w:pStyle w:val="Normal"/>
+        <w:rPr>
+          <w:rFonts w:ascii="Arial" w:hAnsi="Arial"/>
+          <w:lang w:val="en-US"/>
+        </w:rPr>
+      </w:pPr>
+      <w:r>
+        <w:rPr/>
+      </w:r>
+    </w:p>
+    <w:p>
+      <w:pPr>
+        <w:pStyle w:val="Normal"/>
+        <w:rPr/>
+      </w:pPr>
+      <w:r>
+        <w:rPr>
+          <w:rFonts w:ascii="Arial" w:hAnsi="Arial"/>
+          <w:lang w:val="en-US"/>
+        </w:rPr>
+        <w:t xml:space="preserve">Another possibility to order a replacement stick is </w:t>
+      </w:r>
+      <w:hyperlink r:id="rId6">
+        <w:r>
+          <w:rPr>
+            <w:rStyle w:val="VisitedInternetLink"/>
+            <w:rFonts w:ascii="Arial" w:hAnsi="Arial"/>
+            <w:lang w:val="en-US"/>
+          </w:rPr>
+          <w:t>https://hackerspaceshop.com/collections/flipmouse</w:t>
+        </w:r>
+      </w:hyperlink>
+      <w:r>
+        <w:rPr>
+          <w:rFonts w:ascii="Arial" w:hAnsi="Arial"/>
+          <w:lang w:val="en-US"/>
+        </w:rPr>
+        <w:t>, where we sell the FLipMouse and its parts/addons.</w:t>
+      </w:r>
+    </w:p>
     <w:sectPr>
-      <w:headerReference w:type="default" r:id="rId6"/>
+      <w:headerReference w:type="default" r:id="rId7"/>
       <w:type w:val="nextPage"/>
       <w:pgSz w:w="11906" w:h="16838"/>
       <w:pgMar w:left="1134" w:right="1134" w:header="1134" w:top="1693" w:footer="0" w:bottom="1134" w:gutter="0"/>
       <w:pgNumType w:fmt="decimal"/>
       <w:formProt w:val="false"/>
       <w:textDirection w:val="lrTb"/>
+      <w:docGrid w:type="default" w:linePitch="240" w:charSpace="4294961151"/>
     </w:sectPr>
   </w:body>
 </w:document>
@@ -536,62 +573,53 @@
     </w:pPr>
     <w:r>
       <w:rPr/>
-      <mc:AlternateContent>
-        <mc:Choice Requires="wps">
-          <w:drawing>
-            <wp:anchor behindDoc="1" distT="0" distB="0" distL="0" distR="0" simplePos="0" locked="0" layoutInCell="1" allowOverlap="1" relativeHeight="5">
-              <wp:simplePos x="0" y="0"/>
-              <wp:positionH relativeFrom="column">
-                <wp:posOffset>4480560</wp:posOffset>
-              </wp:positionH>
-              <wp:positionV relativeFrom="paragraph">
-                <wp:posOffset>-577850</wp:posOffset>
-              </wp:positionV>
-              <wp:extent cx="1768475" cy="1246505"/>
-              <wp:effectExtent l="0" t="0" r="0" b="0"/>
-              <wp:wrapSquare wrapText="bothSides"/>
-              <wp:docPr id="4" name=""/>
-              <a:graphic xmlns:a="http://schemas.openxmlformats.org/drawingml/2006/main">
-                <a:graphicData uri="http://schemas.openxmlformats.org/drawingml/2006/picture">
-                  <pic:pic xmlns:pic="http://schemas.openxmlformats.org/drawingml/2006/picture">
-                    <pic:nvPicPr>
-                      <pic:cNvPr id="0" name="" descr=""/>
-                      <pic:cNvPicPr/>
-                    </pic:nvPicPr>
-                    <pic:blipFill>
-                      <a:blip r:embed="rId1"/>
-                      <a:stretch/>
-                    </pic:blipFill>
-                    <pic:spPr>
-                      <a:xfrm>
-                        <a:off x="0" y="0"/>
-                        <a:ext cx="1767960" cy="1245960"/>
-                      </a:xfrm>
-                      <a:prstGeom prst="rect">
-                        <a:avLst/>
-                      </a:prstGeom>
-                      <a:ln>
-                        <a:noFill/>
-                      </a:ln>
-                    </pic:spPr>
-                  </pic:pic>
-                </a:graphicData>
-              </a:graphic>
-            </wp:anchor>
-          </w:drawing>
-        </mc:Choice>
-        <mc:Fallback>
-          <w:pict>
-            <v:rect id="shape_0" stroked="f" style="position:absolute;margin-left:352.8pt;margin-top:-45.5pt;width:139.15pt;height:98.05pt">
-              <v:imagedata r:id="rId2" o:detectmouseclick="t"/>
-              <w10:wrap type="none"/>
-              <v:stroke color="#3465a4" joinstyle="round" endcap="flat"/>
-            </v:rect>
-          </w:pict>
-        </mc:Fallback>
-      </mc:AlternateContent>
       <w:drawing>
-        <wp:anchor behindDoc="1" distT="0" distB="0" distL="114300" distR="120650" simplePos="0" locked="0" layoutInCell="1" allowOverlap="1" relativeHeight="6">
+        <wp:anchor behindDoc="1" distT="0" distB="0" distL="0" distR="0" simplePos="0" locked="0" layoutInCell="1" allowOverlap="1" relativeHeight="2">
+          <wp:simplePos x="0" y="0"/>
+          <wp:positionH relativeFrom="column">
+            <wp:posOffset>4480560</wp:posOffset>
+          </wp:positionH>
+          <wp:positionV relativeFrom="paragraph">
+            <wp:posOffset>-577850</wp:posOffset>
+          </wp:positionV>
+          <wp:extent cx="1768475" cy="1246505"/>
+          <wp:effectExtent l="0" t="0" r="0" b="0"/>
+          <wp:wrapSquare wrapText="bothSides"/>
+          <wp:docPr id="4" name="Image1" descr=""/>
+          <wp:cNvGraphicFramePr>
+            <a:graphicFrameLocks xmlns:a="http://schemas.openxmlformats.org/drawingml/2006/main" noChangeAspect="1"/>
+          </wp:cNvGraphicFramePr>
+          <a:graphic xmlns:a="http://schemas.openxmlformats.org/drawingml/2006/main">
+            <a:graphicData uri="http://schemas.openxmlformats.org/drawingml/2006/picture">
+              <pic:pic xmlns:pic="http://schemas.openxmlformats.org/drawingml/2006/picture">
+                <pic:nvPicPr>
+                  <pic:cNvPr id="4" name="Image1" descr=""/>
+                  <pic:cNvPicPr>
+                    <a:picLocks noChangeAspect="1" noChangeArrowheads="1"/>
+                  </pic:cNvPicPr>
+                </pic:nvPicPr>
+                <pic:blipFill>
+                  <a:blip r:embed="rId1"/>
+                  <a:stretch>
+                    <a:fillRect/>
+                  </a:stretch>
+                </pic:blipFill>
+                <pic:spPr bwMode="auto">
+                  <a:xfrm>
+                    <a:off x="0" y="0"/>
+                    <a:ext cx="1768475" cy="1246505"/>
+                  </a:xfrm>
+                  <a:prstGeom prst="rect">
+                    <a:avLst/>
+                  </a:prstGeom>
+                </pic:spPr>
+              </pic:pic>
+            </a:graphicData>
+          </a:graphic>
+        </wp:anchor>
+      </w:drawing>
+      <w:drawing>
+        <wp:anchor behindDoc="1" distT="0" distB="0" distL="114300" distR="120650" simplePos="0" locked="0" layoutInCell="1" allowOverlap="1" relativeHeight="3">
           <wp:simplePos x="0" y="0"/>
           <wp:positionH relativeFrom="column">
             <wp:posOffset>35560</wp:posOffset>
@@ -602,7 +630,7 @@
           <wp:extent cx="1269365" cy="787400"/>
           <wp:effectExtent l="0" t="0" r="0" b="0"/>
           <wp:wrapNone/>
-          <wp:docPr id="5" name="Image1" descr=""/>
+          <wp:docPr id="5" name="Image4" descr=""/>
           <wp:cNvGraphicFramePr>
             <a:graphicFrameLocks xmlns:a="http://schemas.openxmlformats.org/drawingml/2006/main" noChangeAspect="1"/>
           </wp:cNvGraphicFramePr>
@@ -610,13 +638,13 @@
             <a:graphicData uri="http://schemas.openxmlformats.org/drawingml/2006/picture">
               <pic:pic xmlns:pic="http://schemas.openxmlformats.org/drawingml/2006/picture">
                 <pic:nvPicPr>
-                  <pic:cNvPr id="5" name="Image1" descr=""/>
+                  <pic:cNvPr id="5" name="Image4" descr=""/>
                   <pic:cNvPicPr>
                     <a:picLocks noChangeAspect="1" noChangeArrowheads="1"/>
                   </pic:cNvPicPr>
                 </pic:nvPicPr>
                 <pic:blipFill>
-                  <a:blip r:embed="rId3"/>
+                  <a:blip r:embed="rId2"/>
                   <a:stretch>
                     <a:fillRect/>
                   </a:stretch>
@@ -646,7 +674,6 @@
     <w:rPrDefault>
       <w:rPr>
         <w:rFonts w:ascii="Liberation Serif" w:hAnsi="Liberation Serif" w:eastAsia="Droid Sans Fallback" w:cs="FreeSans"/>
-        <w:sz w:val="24"/>
         <w:szCs w:val="24"/>
         <w:lang w:val="de-AT" w:eastAsia="zh-CN" w:bidi="hi-IN"/>
       </w:rPr>
@@ -660,14 +687,13 @@
     <w:qFormat/>
     <w:pPr>
       <w:widowControl w:val="false"/>
-      <w:kinsoku w:val="true"/>
-      <w:overflowPunct w:val="true"/>
-      <w:autoSpaceDE w:val="true"/>
+      <w:overflowPunct w:val="false"/>
       <w:bidi w:val="0"/>
+      <w:jc w:val="left"/>
     </w:pPr>
     <w:rPr>
       <w:rFonts w:ascii="Liberation Serif" w:hAnsi="Liberation Serif" w:eastAsia="Droid Sans Fallback" w:cs="FreeSans"/>
-      <w:color w:val="auto"/>
+      <w:color w:val="00000A"/>
       <w:sz w:val="24"/>
       <w:szCs w:val="24"/>
       <w:lang w:val="de-AT" w:eastAsia="zh-CN" w:bidi="hi-IN"/>
@@ -679,10 +705,6 @@
     <w:qFormat/>
     <w:pPr>
       <w:keepNext/>
-      <w:numPr>
-        <w:ilvl w:val="0"/>
-        <w:numId w:val="0"/>
-      </w:numPr>
       <w:spacing w:lineRule="auto" w:line="264" w:before="0" w:after="120"/>
       <w:contextualSpacing/>
       <w:outlineLvl w:val="0"/>
@@ -701,10 +723,6 @@
     <w:qFormat/>
     <w:pPr>
       <w:keepNext/>
-      <w:numPr>
-        <w:ilvl w:val="0"/>
-        <w:numId w:val="0"/>
-      </w:numPr>
       <w:spacing w:lineRule="auto" w:line="264" w:before="0" w:after="60"/>
       <w:contextualSpacing/>
       <w:outlineLvl w:val="3"/>
@@ -721,6 +739,14 @@
     <w:name w:val="Internet Link"/>
     <w:rPr>
       <w:color w:val="000080"/>
+      <w:u w:val="single"/>
+      <w:lang w:val="zxx" w:eastAsia="zxx" w:bidi="zxx"/>
+    </w:rPr>
+  </w:style>
+  <w:style w:type="character" w:styleId="VisitedInternetLink">
+    <w:name w:val="Visited Internet Link"/>
+    <w:rPr>
+      <w:color w:val="800000"/>
       <w:u w:val="single"/>
       <w:lang w:val="zxx" w:eastAsia="zxx" w:bidi="zxx"/>
     </w:rPr>
@@ -741,7 +767,7 @@
     </w:rPr>
   </w:style>
   <w:style w:type="paragraph" w:styleId="TextBody">
-    <w:name w:val="Text Body"/>
+    <w:name w:val="Body Text"/>
     <w:basedOn w:val="Normal"/>
     <w:pPr>
       <w:spacing w:lineRule="auto" w:line="288" w:before="0" w:after="140"/>

</xml_diff>